<commit_message>
contains failing test, but added testGetPlayers()
</commit_message>
<xml_diff>
--- a/Submission/Tests, Performance Assessment and Code Coverage.docx
+++ b/Submission/Tests, Performance Assessment and Code Coverage.docx
@@ -34,6 +34,24 @@
     </w:p>
     <w:p>
       <w:pPr>
+        <w:pStyle w:val="ListParagraph"/>
+        <w:numPr>
+          <w:ilvl w:val="0"/>
+          <w:numId w:val="1"/>
+        </w:numPr>
+        <w:spacing w:after="160" w:line="259" w:lineRule="auto"/>
+      </w:pPr>
+      <w:r>
+        <w:t xml:space="preserve">Didn’t include tests of the </w:t>
+      </w:r>
+      <w:r>
+        <w:t>file IO – we just hardcoded a pack in the test code.</w:t>
+      </w:r>
+      <w:bookmarkStart w:id="0" w:name="_GoBack"/>
+      <w:bookmarkEnd w:id="0"/>
+    </w:p>
+    <w:p>
+      <w:pPr>
         <w:spacing w:after="160" w:line="259" w:lineRule="auto"/>
       </w:pPr>
     </w:p>
@@ -67,8 +85,6 @@
       <w:pPr>
         <w:spacing w:after="160" w:line="259" w:lineRule="auto"/>
       </w:pPr>
-      <w:bookmarkStart w:id="0" w:name="_GoBack"/>
-      <w:bookmarkEnd w:id="0"/>
     </w:p>
     <w:sectPr>
       <w:pgSz w:w="11900" w:h="16840"/>

</xml_diff>